<commit_message>
Add IDs to menu header and author names in head comments for all files
</commit_message>
<xml_diff>
--- a/company-manager-screenshots.docx
+++ b/company-manager-screenshots.docx
@@ -271,6 +271,308 @@
           <w:bCs/>
         </w:rPr>
         <w:lastRenderedPageBreak/>
+        <w:t>Company Manager Menu:</w:t>
+      </w:r>
+    </w:p>
+    <w:p>
+      <w:pPr>
+        <w:spacing w:line="480" w:lineRule="auto"/>
+        <w:rPr>
+          <w:rFonts w:ascii="Times New Roman" w:hAnsi="Times New Roman" w:cs="Times New Roman"/>
+          <w:b/>
+          <w:bCs/>
+        </w:rPr>
+      </w:pPr>
+      <w:r>
+        <w:rPr>
+          <w:rFonts w:ascii="Times New Roman" w:hAnsi="Times New Roman" w:cs="Times New Roman"/>
+          <w:b/>
+          <w:bCs/>
+          <w:noProof/>
+        </w:rPr>
+        <w:drawing>
+          <wp:anchor distT="0" distB="0" distL="114300" distR="114300" simplePos="0" relativeHeight="251668480" behindDoc="1" locked="0" layoutInCell="1" allowOverlap="1" wp14:anchorId="7167F7FD" wp14:editId="7C2DE7D4">
+            <wp:simplePos x="0" y="0"/>
+            <wp:positionH relativeFrom="column">
+              <wp:posOffset>0</wp:posOffset>
+            </wp:positionH>
+            <wp:positionV relativeFrom="page">
+              <wp:posOffset>1268730</wp:posOffset>
+            </wp:positionV>
+            <wp:extent cx="5943600" cy="3710305"/>
+            <wp:effectExtent l="0" t="0" r="0" b="0"/>
+            <wp:wrapNone/>
+            <wp:docPr id="80516242" name="Picture 14"/>
+            <wp:cNvGraphicFramePr>
+              <a:graphicFrameLocks xmlns:a="http://schemas.openxmlformats.org/drawingml/2006/main" noChangeAspect="1"/>
+            </wp:cNvGraphicFramePr>
+            <a:graphic xmlns:a="http://schemas.openxmlformats.org/drawingml/2006/main">
+              <a:graphicData uri="http://schemas.openxmlformats.org/drawingml/2006/picture">
+                <pic:pic xmlns:pic="http://schemas.openxmlformats.org/drawingml/2006/picture">
+                  <pic:nvPicPr>
+                    <pic:cNvPr id="80516242" name="Picture 80516242"/>
+                    <pic:cNvPicPr/>
+                  </pic:nvPicPr>
+                  <pic:blipFill>
+                    <a:blip r:embed="rId6">
+                      <a:extLst>
+                        <a:ext uri="{28A0092B-C50C-407E-A947-70E740481C1C}">
+                          <a14:useLocalDpi xmlns:a14="http://schemas.microsoft.com/office/drawing/2010/main" val="0"/>
+                        </a:ext>
+                      </a:extLst>
+                    </a:blip>
+                    <a:stretch>
+                      <a:fillRect/>
+                    </a:stretch>
+                  </pic:blipFill>
+                  <pic:spPr>
+                    <a:xfrm>
+                      <a:off x="0" y="0"/>
+                      <a:ext cx="5943600" cy="3710305"/>
+                    </a:xfrm>
+                    <a:prstGeom prst="rect">
+                      <a:avLst/>
+                    </a:prstGeom>
+                  </pic:spPr>
+                </pic:pic>
+              </a:graphicData>
+            </a:graphic>
+            <wp14:sizeRelH relativeFrom="page">
+              <wp14:pctWidth>0</wp14:pctWidth>
+            </wp14:sizeRelH>
+            <wp14:sizeRelV relativeFrom="page">
+              <wp14:pctHeight>0</wp14:pctHeight>
+            </wp14:sizeRelV>
+          </wp:anchor>
+        </w:drawing>
+      </w:r>
+    </w:p>
+    <w:p>
+      <w:pPr>
+        <w:spacing w:line="480" w:lineRule="auto"/>
+        <w:rPr>
+          <w:rFonts w:ascii="Times New Roman" w:hAnsi="Times New Roman" w:cs="Times New Roman"/>
+          <w:b/>
+          <w:bCs/>
+        </w:rPr>
+      </w:pPr>
+    </w:p>
+    <w:p>
+      <w:pPr>
+        <w:spacing w:line="480" w:lineRule="auto"/>
+        <w:rPr>
+          <w:rFonts w:ascii="Times New Roman" w:hAnsi="Times New Roman" w:cs="Times New Roman"/>
+          <w:b/>
+          <w:bCs/>
+        </w:rPr>
+      </w:pPr>
+    </w:p>
+    <w:p>
+      <w:pPr>
+        <w:spacing w:line="480" w:lineRule="auto"/>
+        <w:rPr>
+          <w:rFonts w:ascii="Times New Roman" w:hAnsi="Times New Roman" w:cs="Times New Roman"/>
+          <w:b/>
+          <w:bCs/>
+        </w:rPr>
+      </w:pPr>
+    </w:p>
+    <w:p>
+      <w:pPr>
+        <w:spacing w:line="480" w:lineRule="auto"/>
+        <w:rPr>
+          <w:rFonts w:ascii="Times New Roman" w:hAnsi="Times New Roman" w:cs="Times New Roman"/>
+          <w:b/>
+          <w:bCs/>
+        </w:rPr>
+      </w:pPr>
+    </w:p>
+    <w:p>
+      <w:pPr>
+        <w:spacing w:line="480" w:lineRule="auto"/>
+        <w:rPr>
+          <w:rFonts w:ascii="Times New Roman" w:hAnsi="Times New Roman" w:cs="Times New Roman"/>
+          <w:b/>
+          <w:bCs/>
+        </w:rPr>
+      </w:pPr>
+    </w:p>
+    <w:p>
+      <w:pPr>
+        <w:spacing w:line="480" w:lineRule="auto"/>
+        <w:rPr>
+          <w:rFonts w:ascii="Times New Roman" w:hAnsi="Times New Roman" w:cs="Times New Roman"/>
+          <w:b/>
+          <w:bCs/>
+        </w:rPr>
+      </w:pPr>
+    </w:p>
+    <w:p>
+      <w:pPr>
+        <w:spacing w:line="480" w:lineRule="auto"/>
+        <w:rPr>
+          <w:rFonts w:ascii="Times New Roman" w:hAnsi="Times New Roman" w:cs="Times New Roman"/>
+          <w:b/>
+          <w:bCs/>
+        </w:rPr>
+      </w:pPr>
+    </w:p>
+    <w:p>
+      <w:pPr>
+        <w:spacing w:line="480" w:lineRule="auto"/>
+        <w:rPr>
+          <w:rFonts w:ascii="Times New Roman" w:hAnsi="Times New Roman" w:cs="Times New Roman"/>
+          <w:b/>
+          <w:bCs/>
+        </w:rPr>
+      </w:pPr>
+    </w:p>
+    <w:p>
+      <w:pPr>
+        <w:spacing w:line="480" w:lineRule="auto"/>
+        <w:rPr>
+          <w:rFonts w:ascii="Times New Roman" w:hAnsi="Times New Roman" w:cs="Times New Roman"/>
+          <w:b/>
+          <w:bCs/>
+        </w:rPr>
+      </w:pPr>
+    </w:p>
+    <w:p>
+      <w:pPr>
+        <w:spacing w:line="480" w:lineRule="auto"/>
+        <w:rPr>
+          <w:rFonts w:ascii="Times New Roman" w:hAnsi="Times New Roman" w:cs="Times New Roman"/>
+          <w:b/>
+          <w:bCs/>
+        </w:rPr>
+      </w:pPr>
+    </w:p>
+    <w:p>
+      <w:pPr>
+        <w:spacing w:line="480" w:lineRule="auto"/>
+        <w:rPr>
+          <w:rFonts w:ascii="Times New Roman" w:hAnsi="Times New Roman" w:cs="Times New Roman"/>
+          <w:b/>
+          <w:bCs/>
+        </w:rPr>
+      </w:pPr>
+    </w:p>
+    <w:p>
+      <w:pPr>
+        <w:spacing w:line="480" w:lineRule="auto"/>
+        <w:rPr>
+          <w:rFonts w:ascii="Times New Roman" w:hAnsi="Times New Roman" w:cs="Times New Roman"/>
+          <w:b/>
+          <w:bCs/>
+        </w:rPr>
+      </w:pPr>
+    </w:p>
+    <w:p>
+      <w:pPr>
+        <w:spacing w:line="480" w:lineRule="auto"/>
+        <w:rPr>
+          <w:rFonts w:ascii="Times New Roman" w:hAnsi="Times New Roman" w:cs="Times New Roman"/>
+          <w:b/>
+          <w:bCs/>
+        </w:rPr>
+      </w:pPr>
+    </w:p>
+    <w:p>
+      <w:pPr>
+        <w:spacing w:line="480" w:lineRule="auto"/>
+        <w:rPr>
+          <w:rFonts w:ascii="Times New Roman" w:hAnsi="Times New Roman" w:cs="Times New Roman"/>
+          <w:b/>
+          <w:bCs/>
+        </w:rPr>
+      </w:pPr>
+    </w:p>
+    <w:p>
+      <w:pPr>
+        <w:spacing w:line="480" w:lineRule="auto"/>
+        <w:rPr>
+          <w:rFonts w:ascii="Times New Roman" w:hAnsi="Times New Roman" w:cs="Times New Roman"/>
+          <w:b/>
+          <w:bCs/>
+        </w:rPr>
+      </w:pPr>
+    </w:p>
+    <w:p>
+      <w:pPr>
+        <w:spacing w:line="480" w:lineRule="auto"/>
+        <w:rPr>
+          <w:rFonts w:ascii="Times New Roman" w:hAnsi="Times New Roman" w:cs="Times New Roman"/>
+          <w:b/>
+          <w:bCs/>
+        </w:rPr>
+      </w:pPr>
+    </w:p>
+    <w:p>
+      <w:pPr>
+        <w:spacing w:line="480" w:lineRule="auto"/>
+        <w:rPr>
+          <w:rFonts w:ascii="Times New Roman" w:hAnsi="Times New Roman" w:cs="Times New Roman"/>
+          <w:b/>
+          <w:bCs/>
+        </w:rPr>
+      </w:pPr>
+    </w:p>
+    <w:p>
+      <w:pPr>
+        <w:spacing w:line="480" w:lineRule="auto"/>
+        <w:rPr>
+          <w:rFonts w:ascii="Times New Roman" w:hAnsi="Times New Roman" w:cs="Times New Roman"/>
+          <w:b/>
+          <w:bCs/>
+        </w:rPr>
+      </w:pPr>
+    </w:p>
+    <w:p>
+      <w:pPr>
+        <w:spacing w:line="480" w:lineRule="auto"/>
+        <w:rPr>
+          <w:rFonts w:ascii="Times New Roman" w:hAnsi="Times New Roman" w:cs="Times New Roman"/>
+          <w:b/>
+          <w:bCs/>
+        </w:rPr>
+      </w:pPr>
+    </w:p>
+    <w:p>
+      <w:pPr>
+        <w:spacing w:line="480" w:lineRule="auto"/>
+        <w:rPr>
+          <w:rFonts w:ascii="Times New Roman" w:hAnsi="Times New Roman" w:cs="Times New Roman"/>
+          <w:b/>
+          <w:bCs/>
+        </w:rPr>
+      </w:pPr>
+    </w:p>
+    <w:p>
+      <w:pPr>
+        <w:spacing w:line="480" w:lineRule="auto"/>
+        <w:rPr>
+          <w:rFonts w:ascii="Times New Roman" w:hAnsi="Times New Roman" w:cs="Times New Roman"/>
+          <w:b/>
+          <w:bCs/>
+        </w:rPr>
+      </w:pPr>
+    </w:p>
+    <w:p>
+      <w:pPr>
+        <w:spacing w:line="480" w:lineRule="auto"/>
+        <w:rPr>
+          <w:rFonts w:ascii="Times New Roman" w:hAnsi="Times New Roman" w:cs="Times New Roman"/>
+          <w:b/>
+          <w:bCs/>
+        </w:rPr>
+      </w:pPr>
+      <w:r>
+        <w:rPr>
+          <w:rFonts w:ascii="Times New Roman" w:hAnsi="Times New Roman" w:cs="Times New Roman"/>
+          <w:b/>
+          <w:bCs/>
+        </w:rPr>
+        <w:lastRenderedPageBreak/>
         <w:t>Option 0: Exit Menu</w:t>
       </w:r>
     </w:p>
@@ -283,6 +585,69 @@
           <w:bCs/>
         </w:rPr>
       </w:pPr>
+      <w:r>
+        <w:rPr>
+          <w:rFonts w:ascii="Times New Roman" w:hAnsi="Times New Roman" w:cs="Times New Roman"/>
+          <w:b/>
+          <w:bCs/>
+          <w:noProof/>
+        </w:rPr>
+        <w:drawing>
+          <wp:anchor distT="0" distB="0" distL="114300" distR="114300" simplePos="0" relativeHeight="251666432" behindDoc="1" locked="0" layoutInCell="1" allowOverlap="1" wp14:anchorId="087AE331" wp14:editId="047EE652">
+            <wp:simplePos x="0" y="0"/>
+            <wp:positionH relativeFrom="column">
+              <wp:posOffset>0</wp:posOffset>
+            </wp:positionH>
+            <wp:positionV relativeFrom="page">
+              <wp:posOffset>1268095</wp:posOffset>
+            </wp:positionV>
+            <wp:extent cx="5943600" cy="2798445"/>
+            <wp:effectExtent l="0" t="0" r="0" b="0"/>
+            <wp:wrapNone/>
+            <wp:docPr id="1952171918" name="Picture 12" descr="A screenshot of a computer&#10;&#10;Description automatically generated"/>
+            <wp:cNvGraphicFramePr>
+              <a:graphicFrameLocks xmlns:a="http://schemas.openxmlformats.org/drawingml/2006/main" noChangeAspect="1"/>
+            </wp:cNvGraphicFramePr>
+            <a:graphic xmlns:a="http://schemas.openxmlformats.org/drawingml/2006/main">
+              <a:graphicData uri="http://schemas.openxmlformats.org/drawingml/2006/picture">
+                <pic:pic xmlns:pic="http://schemas.openxmlformats.org/drawingml/2006/picture">
+                  <pic:nvPicPr>
+                    <pic:cNvPr id="1952171918" name="Picture 12" descr="A screenshot of a computer&#10;&#10;Description automatically generated"/>
+                    <pic:cNvPicPr/>
+                  </pic:nvPicPr>
+                  <pic:blipFill>
+                    <a:blip r:embed="rId7">
+                      <a:extLst>
+                        <a:ext uri="{28A0092B-C50C-407E-A947-70E740481C1C}">
+                          <a14:useLocalDpi xmlns:a14="http://schemas.microsoft.com/office/drawing/2010/main" val="0"/>
+                        </a:ext>
+                      </a:extLst>
+                    </a:blip>
+                    <a:stretch>
+                      <a:fillRect/>
+                    </a:stretch>
+                  </pic:blipFill>
+                  <pic:spPr>
+                    <a:xfrm>
+                      <a:off x="0" y="0"/>
+                      <a:ext cx="5943600" cy="2798445"/>
+                    </a:xfrm>
+                    <a:prstGeom prst="rect">
+                      <a:avLst/>
+                    </a:prstGeom>
+                  </pic:spPr>
+                </pic:pic>
+              </a:graphicData>
+            </a:graphic>
+            <wp14:sizeRelH relativeFrom="page">
+              <wp14:pctWidth>0</wp14:pctWidth>
+            </wp14:sizeRelH>
+            <wp14:sizeRelV relativeFrom="page">
+              <wp14:pctHeight>0</wp14:pctHeight>
+            </wp14:sizeRelV>
+          </wp:anchor>
+        </w:drawing>
+      </w:r>
     </w:p>
     <w:p>
       <w:pPr>
@@ -522,6 +887,69 @@
           <w:bCs/>
         </w:rPr>
       </w:pPr>
+      <w:r>
+        <w:rPr>
+          <w:rFonts w:ascii="Times New Roman" w:hAnsi="Times New Roman" w:cs="Times New Roman"/>
+          <w:b/>
+          <w:bCs/>
+          <w:noProof/>
+        </w:rPr>
+        <w:drawing>
+          <wp:anchor distT="0" distB="0" distL="114300" distR="114300" simplePos="0" relativeHeight="251659264" behindDoc="1" locked="0" layoutInCell="1" allowOverlap="1" wp14:anchorId="296B6B15" wp14:editId="4DF385EF">
+            <wp:simplePos x="0" y="0"/>
+            <wp:positionH relativeFrom="column">
+              <wp:posOffset>0</wp:posOffset>
+            </wp:positionH>
+            <wp:positionV relativeFrom="page">
+              <wp:posOffset>1268730</wp:posOffset>
+            </wp:positionV>
+            <wp:extent cx="5943600" cy="7304405"/>
+            <wp:effectExtent l="0" t="0" r="0" b="0"/>
+            <wp:wrapNone/>
+            <wp:docPr id="150543064" name="Picture 4" descr="A screenshot of a computer program&#10;&#10;Description automatically generated"/>
+            <wp:cNvGraphicFramePr>
+              <a:graphicFrameLocks xmlns:a="http://schemas.openxmlformats.org/drawingml/2006/main" noChangeAspect="1"/>
+            </wp:cNvGraphicFramePr>
+            <a:graphic xmlns:a="http://schemas.openxmlformats.org/drawingml/2006/main">
+              <a:graphicData uri="http://schemas.openxmlformats.org/drawingml/2006/picture">
+                <pic:pic xmlns:pic="http://schemas.openxmlformats.org/drawingml/2006/picture">
+                  <pic:nvPicPr>
+                    <pic:cNvPr id="150543064" name="Picture 4" descr="A screenshot of a computer program&#10;&#10;Description automatically generated"/>
+                    <pic:cNvPicPr/>
+                  </pic:nvPicPr>
+                  <pic:blipFill>
+                    <a:blip r:embed="rId8">
+                      <a:extLst>
+                        <a:ext uri="{28A0092B-C50C-407E-A947-70E740481C1C}">
+                          <a14:useLocalDpi xmlns:a14="http://schemas.microsoft.com/office/drawing/2010/main" val="0"/>
+                        </a:ext>
+                      </a:extLst>
+                    </a:blip>
+                    <a:stretch>
+                      <a:fillRect/>
+                    </a:stretch>
+                  </pic:blipFill>
+                  <pic:spPr>
+                    <a:xfrm>
+                      <a:off x="0" y="0"/>
+                      <a:ext cx="5943600" cy="7304405"/>
+                    </a:xfrm>
+                    <a:prstGeom prst="rect">
+                      <a:avLst/>
+                    </a:prstGeom>
+                  </pic:spPr>
+                </pic:pic>
+              </a:graphicData>
+            </a:graphic>
+            <wp14:sizeRelH relativeFrom="page">
+              <wp14:pctWidth>0</wp14:pctWidth>
+            </wp14:sizeRelH>
+            <wp14:sizeRelV relativeFrom="page">
+              <wp14:pctHeight>0</wp14:pctHeight>
+            </wp14:sizeRelV>
+          </wp:anchor>
+        </w:drawing>
+      </w:r>
     </w:p>
     <w:p>
       <w:pPr>
@@ -761,6 +1189,69 @@
           <w:bCs/>
         </w:rPr>
       </w:pPr>
+      <w:r>
+        <w:rPr>
+          <w:rFonts w:ascii="Times New Roman" w:hAnsi="Times New Roman" w:cs="Times New Roman"/>
+          <w:b/>
+          <w:bCs/>
+          <w:noProof/>
+        </w:rPr>
+        <w:drawing>
+          <wp:anchor distT="0" distB="0" distL="114300" distR="114300" simplePos="0" relativeHeight="251660288" behindDoc="1" locked="0" layoutInCell="1" allowOverlap="1" wp14:anchorId="79E436F4" wp14:editId="0F31B01B">
+            <wp:simplePos x="0" y="0"/>
+            <wp:positionH relativeFrom="column">
+              <wp:posOffset>0</wp:posOffset>
+            </wp:positionH>
+            <wp:positionV relativeFrom="page">
+              <wp:posOffset>1268730</wp:posOffset>
+            </wp:positionV>
+            <wp:extent cx="5943600" cy="4817745"/>
+            <wp:effectExtent l="0" t="0" r="0" b="0"/>
+            <wp:wrapNone/>
+            <wp:docPr id="641186790" name="Picture 5" descr="A screenshot of a computer program&#10;&#10;Description automatically generated"/>
+            <wp:cNvGraphicFramePr>
+              <a:graphicFrameLocks xmlns:a="http://schemas.openxmlformats.org/drawingml/2006/main" noChangeAspect="1"/>
+            </wp:cNvGraphicFramePr>
+            <a:graphic xmlns:a="http://schemas.openxmlformats.org/drawingml/2006/main">
+              <a:graphicData uri="http://schemas.openxmlformats.org/drawingml/2006/picture">
+                <pic:pic xmlns:pic="http://schemas.openxmlformats.org/drawingml/2006/picture">
+                  <pic:nvPicPr>
+                    <pic:cNvPr id="641186790" name="Picture 5" descr="A screenshot of a computer program&#10;&#10;Description automatically generated"/>
+                    <pic:cNvPicPr/>
+                  </pic:nvPicPr>
+                  <pic:blipFill>
+                    <a:blip r:embed="rId9">
+                      <a:extLst>
+                        <a:ext uri="{28A0092B-C50C-407E-A947-70E740481C1C}">
+                          <a14:useLocalDpi xmlns:a14="http://schemas.microsoft.com/office/drawing/2010/main" val="0"/>
+                        </a:ext>
+                      </a:extLst>
+                    </a:blip>
+                    <a:stretch>
+                      <a:fillRect/>
+                    </a:stretch>
+                  </pic:blipFill>
+                  <pic:spPr>
+                    <a:xfrm>
+                      <a:off x="0" y="0"/>
+                      <a:ext cx="5943600" cy="4817745"/>
+                    </a:xfrm>
+                    <a:prstGeom prst="rect">
+                      <a:avLst/>
+                    </a:prstGeom>
+                  </pic:spPr>
+                </pic:pic>
+              </a:graphicData>
+            </a:graphic>
+            <wp14:sizeRelH relativeFrom="page">
+              <wp14:pctWidth>0</wp14:pctWidth>
+            </wp14:sizeRelH>
+            <wp14:sizeRelV relativeFrom="page">
+              <wp14:pctHeight>0</wp14:pctHeight>
+            </wp14:sizeRelV>
+          </wp:anchor>
+        </w:drawing>
+      </w:r>
     </w:p>
     <w:p>
       <w:pPr>
@@ -1000,6 +1491,69 @@
           <w:bCs/>
         </w:rPr>
       </w:pPr>
+      <w:r>
+        <w:rPr>
+          <w:rFonts w:ascii="Times New Roman" w:hAnsi="Times New Roman" w:cs="Times New Roman"/>
+          <w:b/>
+          <w:bCs/>
+          <w:noProof/>
+        </w:rPr>
+        <w:drawing>
+          <wp:anchor distT="0" distB="0" distL="114300" distR="114300" simplePos="0" relativeHeight="251661312" behindDoc="1" locked="0" layoutInCell="1" allowOverlap="1" wp14:anchorId="2DB5509A" wp14:editId="53A89CB0">
+            <wp:simplePos x="0" y="0"/>
+            <wp:positionH relativeFrom="column">
+              <wp:posOffset>0</wp:posOffset>
+            </wp:positionH>
+            <wp:positionV relativeFrom="page">
+              <wp:posOffset>1268730</wp:posOffset>
+            </wp:positionV>
+            <wp:extent cx="5943600" cy="4969510"/>
+            <wp:effectExtent l="0" t="0" r="0" b="0"/>
+            <wp:wrapNone/>
+            <wp:docPr id="754941381" name="Picture 6" descr="A screenshot of a computer program&#10;&#10;Description automatically generated"/>
+            <wp:cNvGraphicFramePr>
+              <a:graphicFrameLocks xmlns:a="http://schemas.openxmlformats.org/drawingml/2006/main" noChangeAspect="1"/>
+            </wp:cNvGraphicFramePr>
+            <a:graphic xmlns:a="http://schemas.openxmlformats.org/drawingml/2006/main">
+              <a:graphicData uri="http://schemas.openxmlformats.org/drawingml/2006/picture">
+                <pic:pic xmlns:pic="http://schemas.openxmlformats.org/drawingml/2006/picture">
+                  <pic:nvPicPr>
+                    <pic:cNvPr id="754941381" name="Picture 6" descr="A screenshot of a computer program&#10;&#10;Description automatically generated"/>
+                    <pic:cNvPicPr/>
+                  </pic:nvPicPr>
+                  <pic:blipFill>
+                    <a:blip r:embed="rId10">
+                      <a:extLst>
+                        <a:ext uri="{28A0092B-C50C-407E-A947-70E740481C1C}">
+                          <a14:useLocalDpi xmlns:a14="http://schemas.microsoft.com/office/drawing/2010/main" val="0"/>
+                        </a:ext>
+                      </a:extLst>
+                    </a:blip>
+                    <a:stretch>
+                      <a:fillRect/>
+                    </a:stretch>
+                  </pic:blipFill>
+                  <pic:spPr>
+                    <a:xfrm>
+                      <a:off x="0" y="0"/>
+                      <a:ext cx="5943600" cy="4969510"/>
+                    </a:xfrm>
+                    <a:prstGeom prst="rect">
+                      <a:avLst/>
+                    </a:prstGeom>
+                  </pic:spPr>
+                </pic:pic>
+              </a:graphicData>
+            </a:graphic>
+            <wp14:sizeRelH relativeFrom="page">
+              <wp14:pctWidth>0</wp14:pctWidth>
+            </wp14:sizeRelH>
+            <wp14:sizeRelV relativeFrom="page">
+              <wp14:pctHeight>0</wp14:pctHeight>
+            </wp14:sizeRelV>
+          </wp:anchor>
+        </w:drawing>
+      </w:r>
     </w:p>
     <w:p>
       <w:pPr>
@@ -1239,6 +1793,69 @@
           <w:bCs/>
         </w:rPr>
       </w:pPr>
+      <w:r>
+        <w:rPr>
+          <w:rFonts w:ascii="Times New Roman" w:hAnsi="Times New Roman" w:cs="Times New Roman"/>
+          <w:b/>
+          <w:bCs/>
+          <w:noProof/>
+        </w:rPr>
+        <w:drawing>
+          <wp:anchor distT="0" distB="0" distL="114300" distR="114300" simplePos="0" relativeHeight="251662336" behindDoc="1" locked="0" layoutInCell="1" allowOverlap="1" wp14:anchorId="0EF077C7" wp14:editId="47CEAAAE">
+            <wp:simplePos x="0" y="0"/>
+            <wp:positionH relativeFrom="column">
+              <wp:posOffset>0</wp:posOffset>
+            </wp:positionH>
+            <wp:positionV relativeFrom="page">
+              <wp:posOffset>1268730</wp:posOffset>
+            </wp:positionV>
+            <wp:extent cx="5943600" cy="4852670"/>
+            <wp:effectExtent l="0" t="0" r="0" b="0"/>
+            <wp:wrapNone/>
+            <wp:docPr id="1501759437" name="Picture 8" descr="A screenshot of a computer program&#10;&#10;Description automatically generated"/>
+            <wp:cNvGraphicFramePr>
+              <a:graphicFrameLocks xmlns:a="http://schemas.openxmlformats.org/drawingml/2006/main" noChangeAspect="1"/>
+            </wp:cNvGraphicFramePr>
+            <a:graphic xmlns:a="http://schemas.openxmlformats.org/drawingml/2006/main">
+              <a:graphicData uri="http://schemas.openxmlformats.org/drawingml/2006/picture">
+                <pic:pic xmlns:pic="http://schemas.openxmlformats.org/drawingml/2006/picture">
+                  <pic:nvPicPr>
+                    <pic:cNvPr id="1501759437" name="Picture 8" descr="A screenshot of a computer program&#10;&#10;Description automatically generated"/>
+                    <pic:cNvPicPr/>
+                  </pic:nvPicPr>
+                  <pic:blipFill>
+                    <a:blip r:embed="rId11">
+                      <a:extLst>
+                        <a:ext uri="{28A0092B-C50C-407E-A947-70E740481C1C}">
+                          <a14:useLocalDpi xmlns:a14="http://schemas.microsoft.com/office/drawing/2010/main" val="0"/>
+                        </a:ext>
+                      </a:extLst>
+                    </a:blip>
+                    <a:stretch>
+                      <a:fillRect/>
+                    </a:stretch>
+                  </pic:blipFill>
+                  <pic:spPr>
+                    <a:xfrm>
+                      <a:off x="0" y="0"/>
+                      <a:ext cx="5943600" cy="4852670"/>
+                    </a:xfrm>
+                    <a:prstGeom prst="rect">
+                      <a:avLst/>
+                    </a:prstGeom>
+                  </pic:spPr>
+                </pic:pic>
+              </a:graphicData>
+            </a:graphic>
+            <wp14:sizeRelH relativeFrom="page">
+              <wp14:pctWidth>0</wp14:pctWidth>
+            </wp14:sizeRelH>
+            <wp14:sizeRelV relativeFrom="page">
+              <wp14:pctHeight>0</wp14:pctHeight>
+            </wp14:sizeRelV>
+          </wp:anchor>
+        </w:drawing>
+      </w:r>
     </w:p>
     <w:p>
       <w:pPr>
@@ -1478,6 +2095,69 @@
           <w:bCs/>
         </w:rPr>
       </w:pPr>
+      <w:r>
+        <w:rPr>
+          <w:rFonts w:ascii="Times New Roman" w:hAnsi="Times New Roman" w:cs="Times New Roman"/>
+          <w:b/>
+          <w:bCs/>
+          <w:noProof/>
+        </w:rPr>
+        <w:drawing>
+          <wp:anchor distT="0" distB="0" distL="114300" distR="114300" simplePos="0" relativeHeight="251663360" behindDoc="1" locked="0" layoutInCell="1" allowOverlap="1" wp14:anchorId="761D64D9" wp14:editId="077844B9">
+            <wp:simplePos x="0" y="0"/>
+            <wp:positionH relativeFrom="column">
+              <wp:posOffset>0</wp:posOffset>
+            </wp:positionH>
+            <wp:positionV relativeFrom="page">
+              <wp:posOffset>1268730</wp:posOffset>
+            </wp:positionV>
+            <wp:extent cx="5943600" cy="3786505"/>
+            <wp:effectExtent l="0" t="0" r="0" b="0"/>
+            <wp:wrapNone/>
+            <wp:docPr id="1667054788" name="Picture 9"/>
+            <wp:cNvGraphicFramePr>
+              <a:graphicFrameLocks xmlns:a="http://schemas.openxmlformats.org/drawingml/2006/main" noChangeAspect="1"/>
+            </wp:cNvGraphicFramePr>
+            <a:graphic xmlns:a="http://schemas.openxmlformats.org/drawingml/2006/main">
+              <a:graphicData uri="http://schemas.openxmlformats.org/drawingml/2006/picture">
+                <pic:pic xmlns:pic="http://schemas.openxmlformats.org/drawingml/2006/picture">
+                  <pic:nvPicPr>
+                    <pic:cNvPr id="1667054788" name="Picture 1667054788"/>
+                    <pic:cNvPicPr/>
+                  </pic:nvPicPr>
+                  <pic:blipFill>
+                    <a:blip r:embed="rId12">
+                      <a:extLst>
+                        <a:ext uri="{28A0092B-C50C-407E-A947-70E740481C1C}">
+                          <a14:useLocalDpi xmlns:a14="http://schemas.microsoft.com/office/drawing/2010/main" val="0"/>
+                        </a:ext>
+                      </a:extLst>
+                    </a:blip>
+                    <a:stretch>
+                      <a:fillRect/>
+                    </a:stretch>
+                  </pic:blipFill>
+                  <pic:spPr>
+                    <a:xfrm>
+                      <a:off x="0" y="0"/>
+                      <a:ext cx="5943600" cy="3786505"/>
+                    </a:xfrm>
+                    <a:prstGeom prst="rect">
+                      <a:avLst/>
+                    </a:prstGeom>
+                  </pic:spPr>
+                </pic:pic>
+              </a:graphicData>
+            </a:graphic>
+            <wp14:sizeRelH relativeFrom="page">
+              <wp14:pctWidth>0</wp14:pctWidth>
+            </wp14:sizeRelH>
+            <wp14:sizeRelV relativeFrom="page">
+              <wp14:pctHeight>0</wp14:pctHeight>
+            </wp14:sizeRelV>
+          </wp:anchor>
+        </w:drawing>
+      </w:r>
     </w:p>
     <w:p>
       <w:pPr>
@@ -1725,6 +2405,69 @@
           <w:bCs/>
         </w:rPr>
       </w:pPr>
+      <w:r>
+        <w:rPr>
+          <w:rFonts w:ascii="Times New Roman" w:hAnsi="Times New Roman" w:cs="Times New Roman"/>
+          <w:b/>
+          <w:bCs/>
+          <w:noProof/>
+        </w:rPr>
+        <w:drawing>
+          <wp:anchor distT="0" distB="0" distL="114300" distR="114300" simplePos="0" relativeHeight="251664384" behindDoc="1" locked="0" layoutInCell="1" allowOverlap="1" wp14:anchorId="3E209843" wp14:editId="6DD440AB">
+            <wp:simplePos x="0" y="0"/>
+            <wp:positionH relativeFrom="column">
+              <wp:posOffset>0</wp:posOffset>
+            </wp:positionH>
+            <wp:positionV relativeFrom="page">
+              <wp:posOffset>1268730</wp:posOffset>
+            </wp:positionV>
+            <wp:extent cx="5943600" cy="3935095"/>
+            <wp:effectExtent l="0" t="0" r="0" b="1905"/>
+            <wp:wrapNone/>
+            <wp:docPr id="1924414084" name="Picture 10" descr="A screenshot of a computer&#10;&#10;Description automatically generated"/>
+            <wp:cNvGraphicFramePr>
+              <a:graphicFrameLocks xmlns:a="http://schemas.openxmlformats.org/drawingml/2006/main" noChangeAspect="1"/>
+            </wp:cNvGraphicFramePr>
+            <a:graphic xmlns:a="http://schemas.openxmlformats.org/drawingml/2006/main">
+              <a:graphicData uri="http://schemas.openxmlformats.org/drawingml/2006/picture">
+                <pic:pic xmlns:pic="http://schemas.openxmlformats.org/drawingml/2006/picture">
+                  <pic:nvPicPr>
+                    <pic:cNvPr id="1924414084" name="Picture 10" descr="A screenshot of a computer&#10;&#10;Description automatically generated"/>
+                    <pic:cNvPicPr/>
+                  </pic:nvPicPr>
+                  <pic:blipFill>
+                    <a:blip r:embed="rId13">
+                      <a:extLst>
+                        <a:ext uri="{28A0092B-C50C-407E-A947-70E740481C1C}">
+                          <a14:useLocalDpi xmlns:a14="http://schemas.microsoft.com/office/drawing/2010/main" val="0"/>
+                        </a:ext>
+                      </a:extLst>
+                    </a:blip>
+                    <a:stretch>
+                      <a:fillRect/>
+                    </a:stretch>
+                  </pic:blipFill>
+                  <pic:spPr>
+                    <a:xfrm>
+                      <a:off x="0" y="0"/>
+                      <a:ext cx="5943600" cy="3935095"/>
+                    </a:xfrm>
+                    <a:prstGeom prst="rect">
+                      <a:avLst/>
+                    </a:prstGeom>
+                  </pic:spPr>
+                </pic:pic>
+              </a:graphicData>
+            </a:graphic>
+            <wp14:sizeRelH relativeFrom="page">
+              <wp14:pctWidth>0</wp14:pctWidth>
+            </wp14:sizeRelH>
+            <wp14:sizeRelV relativeFrom="page">
+              <wp14:pctHeight>0</wp14:pctHeight>
+            </wp14:sizeRelV>
+          </wp:anchor>
+        </w:drawing>
+      </w:r>
     </w:p>
     <w:p>
       <w:pPr>
@@ -1962,11 +2705,386 @@
         </w:rPr>
         <w:t xml:space="preserve"> </w:t>
       </w:r>
+      <w:r>
+        <w:rPr>
+          <w:rFonts w:ascii="Times New Roman" w:hAnsi="Times New Roman" w:cs="Times New Roman"/>
+          <w:b/>
+          <w:bCs/>
+          <w:noProof/>
+        </w:rPr>
+        <w:drawing>
+          <wp:anchor distT="0" distB="0" distL="114300" distR="114300" simplePos="0" relativeHeight="251665408" behindDoc="1" locked="0" layoutInCell="1" allowOverlap="1" wp14:anchorId="2E22831A" wp14:editId="6A59DBAE">
+            <wp:simplePos x="0" y="0"/>
+            <wp:positionH relativeFrom="column">
+              <wp:posOffset>0</wp:posOffset>
+            </wp:positionH>
+            <wp:positionV relativeFrom="page">
+              <wp:posOffset>1268730</wp:posOffset>
+            </wp:positionV>
+            <wp:extent cx="5943600" cy="5843270"/>
+            <wp:effectExtent l="0" t="0" r="0" b="0"/>
+            <wp:wrapNone/>
+            <wp:docPr id="1224333003" name="Picture 11"/>
+            <wp:cNvGraphicFramePr>
+              <a:graphicFrameLocks xmlns:a="http://schemas.openxmlformats.org/drawingml/2006/main" noChangeAspect="1"/>
+            </wp:cNvGraphicFramePr>
+            <a:graphic xmlns:a="http://schemas.openxmlformats.org/drawingml/2006/main">
+              <a:graphicData uri="http://schemas.openxmlformats.org/drawingml/2006/picture">
+                <pic:pic xmlns:pic="http://schemas.openxmlformats.org/drawingml/2006/picture">
+                  <pic:nvPicPr>
+                    <pic:cNvPr id="1224333003" name="Picture 1224333003"/>
+                    <pic:cNvPicPr/>
+                  </pic:nvPicPr>
+                  <pic:blipFill>
+                    <a:blip r:embed="rId14">
+                      <a:extLst>
+                        <a:ext uri="{28A0092B-C50C-407E-A947-70E740481C1C}">
+                          <a14:useLocalDpi xmlns:a14="http://schemas.microsoft.com/office/drawing/2010/main" val="0"/>
+                        </a:ext>
+                      </a:extLst>
+                    </a:blip>
+                    <a:stretch>
+                      <a:fillRect/>
+                    </a:stretch>
+                  </pic:blipFill>
+                  <pic:spPr>
+                    <a:xfrm>
+                      <a:off x="0" y="0"/>
+                      <a:ext cx="5943600" cy="5843270"/>
+                    </a:xfrm>
+                    <a:prstGeom prst="rect">
+                      <a:avLst/>
+                    </a:prstGeom>
+                  </pic:spPr>
+                </pic:pic>
+              </a:graphicData>
+            </a:graphic>
+            <wp14:sizeRelH relativeFrom="page">
+              <wp14:pctWidth>0</wp14:pctWidth>
+            </wp14:sizeRelH>
+            <wp14:sizeRelV relativeFrom="page">
+              <wp14:pctHeight>0</wp14:pctHeight>
+            </wp14:sizeRelV>
+          </wp:anchor>
+        </w:drawing>
+      </w:r>
+    </w:p>
+    <w:p>
+      <w:pPr>
+        <w:spacing w:line="480" w:lineRule="auto"/>
+        <w:rPr>
+          <w:rFonts w:ascii="Times New Roman" w:hAnsi="Times New Roman" w:cs="Times New Roman"/>
+          <w:b/>
+          <w:bCs/>
+        </w:rPr>
+      </w:pPr>
+    </w:p>
+    <w:p>
+      <w:pPr>
+        <w:spacing w:line="480" w:lineRule="auto"/>
+        <w:rPr>
+          <w:rFonts w:ascii="Times New Roman" w:hAnsi="Times New Roman" w:cs="Times New Roman"/>
+          <w:b/>
+          <w:bCs/>
+        </w:rPr>
+      </w:pPr>
+    </w:p>
+    <w:p>
+      <w:pPr>
+        <w:spacing w:line="480" w:lineRule="auto"/>
+        <w:rPr>
+          <w:rFonts w:ascii="Times New Roman" w:hAnsi="Times New Roman" w:cs="Times New Roman"/>
+          <w:b/>
+          <w:bCs/>
+        </w:rPr>
+      </w:pPr>
+    </w:p>
+    <w:p>
+      <w:pPr>
+        <w:spacing w:line="480" w:lineRule="auto"/>
+        <w:rPr>
+          <w:rFonts w:ascii="Times New Roman" w:hAnsi="Times New Roman" w:cs="Times New Roman"/>
+          <w:b/>
+          <w:bCs/>
+        </w:rPr>
+      </w:pPr>
+    </w:p>
+    <w:p>
+      <w:pPr>
+        <w:spacing w:line="480" w:lineRule="auto"/>
+        <w:rPr>
+          <w:rFonts w:ascii="Times New Roman" w:hAnsi="Times New Roman" w:cs="Times New Roman"/>
+          <w:b/>
+          <w:bCs/>
+        </w:rPr>
+      </w:pPr>
+    </w:p>
+    <w:p>
+      <w:pPr>
+        <w:spacing w:line="480" w:lineRule="auto"/>
+        <w:rPr>
+          <w:rFonts w:ascii="Times New Roman" w:hAnsi="Times New Roman" w:cs="Times New Roman"/>
+          <w:b/>
+          <w:bCs/>
+        </w:rPr>
+      </w:pPr>
+    </w:p>
+    <w:p>
+      <w:pPr>
+        <w:spacing w:line="480" w:lineRule="auto"/>
+        <w:rPr>
+          <w:rFonts w:ascii="Times New Roman" w:hAnsi="Times New Roman" w:cs="Times New Roman"/>
+          <w:b/>
+          <w:bCs/>
+        </w:rPr>
+      </w:pPr>
+    </w:p>
+    <w:p>
+      <w:pPr>
+        <w:spacing w:line="480" w:lineRule="auto"/>
+        <w:rPr>
+          <w:rFonts w:ascii="Times New Roman" w:hAnsi="Times New Roman" w:cs="Times New Roman"/>
+          <w:b/>
+          <w:bCs/>
+        </w:rPr>
+      </w:pPr>
+    </w:p>
+    <w:p>
+      <w:pPr>
+        <w:spacing w:line="480" w:lineRule="auto"/>
+        <w:rPr>
+          <w:rFonts w:ascii="Times New Roman" w:hAnsi="Times New Roman" w:cs="Times New Roman"/>
+          <w:b/>
+          <w:bCs/>
+        </w:rPr>
+      </w:pPr>
+    </w:p>
+    <w:p>
+      <w:pPr>
+        <w:spacing w:line="480" w:lineRule="auto"/>
+        <w:rPr>
+          <w:rFonts w:ascii="Times New Roman" w:hAnsi="Times New Roman" w:cs="Times New Roman"/>
+          <w:b/>
+          <w:bCs/>
+        </w:rPr>
+      </w:pPr>
+    </w:p>
+    <w:p>
+      <w:pPr>
+        <w:spacing w:line="480" w:lineRule="auto"/>
+        <w:rPr>
+          <w:rFonts w:ascii="Times New Roman" w:hAnsi="Times New Roman" w:cs="Times New Roman"/>
+          <w:b/>
+          <w:bCs/>
+        </w:rPr>
+      </w:pPr>
+    </w:p>
+    <w:p>
+      <w:pPr>
+        <w:spacing w:line="480" w:lineRule="auto"/>
+        <w:rPr>
+          <w:rFonts w:ascii="Times New Roman" w:hAnsi="Times New Roman" w:cs="Times New Roman"/>
+          <w:b/>
+          <w:bCs/>
+        </w:rPr>
+      </w:pPr>
+    </w:p>
+    <w:p>
+      <w:pPr>
+        <w:spacing w:line="480" w:lineRule="auto"/>
+        <w:rPr>
+          <w:rFonts w:ascii="Times New Roman" w:hAnsi="Times New Roman" w:cs="Times New Roman"/>
+          <w:b/>
+          <w:bCs/>
+        </w:rPr>
+      </w:pPr>
+    </w:p>
+    <w:p>
+      <w:pPr>
+        <w:spacing w:line="480" w:lineRule="auto"/>
+        <w:rPr>
+          <w:rFonts w:ascii="Times New Roman" w:hAnsi="Times New Roman" w:cs="Times New Roman"/>
+          <w:b/>
+          <w:bCs/>
+        </w:rPr>
+      </w:pPr>
+    </w:p>
+    <w:p>
+      <w:pPr>
+        <w:spacing w:line="480" w:lineRule="auto"/>
+        <w:rPr>
+          <w:rFonts w:ascii="Times New Roman" w:hAnsi="Times New Roman" w:cs="Times New Roman"/>
+          <w:b/>
+          <w:bCs/>
+        </w:rPr>
+      </w:pPr>
+    </w:p>
+    <w:p>
+      <w:pPr>
+        <w:spacing w:line="480" w:lineRule="auto"/>
+        <w:rPr>
+          <w:rFonts w:ascii="Times New Roman" w:hAnsi="Times New Roman" w:cs="Times New Roman"/>
+          <w:b/>
+          <w:bCs/>
+        </w:rPr>
+      </w:pPr>
+    </w:p>
+    <w:p>
+      <w:pPr>
+        <w:spacing w:line="480" w:lineRule="auto"/>
+        <w:rPr>
+          <w:rFonts w:ascii="Times New Roman" w:hAnsi="Times New Roman" w:cs="Times New Roman"/>
+          <w:b/>
+          <w:bCs/>
+        </w:rPr>
+      </w:pPr>
+    </w:p>
+    <w:p>
+      <w:pPr>
+        <w:spacing w:line="480" w:lineRule="auto"/>
+        <w:rPr>
+          <w:rFonts w:ascii="Times New Roman" w:hAnsi="Times New Roman" w:cs="Times New Roman"/>
+          <w:b/>
+          <w:bCs/>
+        </w:rPr>
+      </w:pPr>
+    </w:p>
+    <w:p>
+      <w:pPr>
+        <w:spacing w:line="480" w:lineRule="auto"/>
+        <w:rPr>
+          <w:rFonts w:ascii="Times New Roman" w:hAnsi="Times New Roman" w:cs="Times New Roman"/>
+          <w:b/>
+          <w:bCs/>
+        </w:rPr>
+      </w:pPr>
+    </w:p>
+    <w:p>
+      <w:pPr>
+        <w:spacing w:line="480" w:lineRule="auto"/>
+        <w:rPr>
+          <w:rFonts w:ascii="Times New Roman" w:hAnsi="Times New Roman" w:cs="Times New Roman"/>
+          <w:b/>
+          <w:bCs/>
+        </w:rPr>
+      </w:pPr>
+    </w:p>
+    <w:p>
+      <w:pPr>
+        <w:spacing w:line="480" w:lineRule="auto"/>
+        <w:rPr>
+          <w:rFonts w:ascii="Times New Roman" w:hAnsi="Times New Roman" w:cs="Times New Roman"/>
+          <w:b/>
+          <w:bCs/>
+        </w:rPr>
+      </w:pPr>
+    </w:p>
+    <w:p>
+      <w:pPr>
+        <w:spacing w:line="480" w:lineRule="auto"/>
+        <w:rPr>
+          <w:rFonts w:ascii="Times New Roman" w:hAnsi="Times New Roman" w:cs="Times New Roman"/>
+          <w:b/>
+          <w:bCs/>
+        </w:rPr>
+      </w:pPr>
+    </w:p>
+    <w:p>
+      <w:pPr>
+        <w:spacing w:line="480" w:lineRule="auto"/>
+        <w:rPr>
+          <w:rFonts w:ascii="Times New Roman" w:hAnsi="Times New Roman" w:cs="Times New Roman"/>
+          <w:b/>
+          <w:bCs/>
+        </w:rPr>
+      </w:pPr>
+      <w:r>
+        <w:rPr>
+          <w:rFonts w:ascii="Times New Roman" w:hAnsi="Times New Roman" w:cs="Times New Roman"/>
+          <w:b/>
+          <w:bCs/>
+        </w:rPr>
+        <w:lastRenderedPageBreak/>
+        <w:t xml:space="preserve">Exit to Menu: </w:t>
+      </w:r>
+    </w:p>
+    <w:p>
+      <w:pPr>
+        <w:spacing w:line="480" w:lineRule="auto"/>
+        <w:rPr>
+          <w:rFonts w:ascii="Times New Roman" w:hAnsi="Times New Roman" w:cs="Times New Roman"/>
+          <w:b/>
+          <w:bCs/>
+        </w:rPr>
+      </w:pPr>
+      <w:r>
+        <w:rPr>
+          <w:rFonts w:ascii="Times New Roman" w:hAnsi="Times New Roman" w:cs="Times New Roman"/>
+          <w:b/>
+          <w:bCs/>
+          <w:noProof/>
+        </w:rPr>
+        <w:drawing>
+          <wp:anchor distT="0" distB="0" distL="114300" distR="114300" simplePos="0" relativeHeight="251667456" behindDoc="1" locked="0" layoutInCell="1" allowOverlap="1" wp14:anchorId="438E3A45" wp14:editId="5CF2803E">
+            <wp:simplePos x="0" y="0"/>
+            <wp:positionH relativeFrom="column">
+              <wp:posOffset>0</wp:posOffset>
+            </wp:positionH>
+            <wp:positionV relativeFrom="page">
+              <wp:posOffset>1268730</wp:posOffset>
+            </wp:positionV>
+            <wp:extent cx="5943600" cy="7386955"/>
+            <wp:effectExtent l="0" t="0" r="0" b="4445"/>
+            <wp:wrapNone/>
+            <wp:docPr id="705404134" name="Picture 13" descr="A screenshot of a computer program&#10;&#10;Description automatically generated"/>
+            <wp:cNvGraphicFramePr>
+              <a:graphicFrameLocks xmlns:a="http://schemas.openxmlformats.org/drawingml/2006/main" noChangeAspect="1"/>
+            </wp:cNvGraphicFramePr>
+            <a:graphic xmlns:a="http://schemas.openxmlformats.org/drawingml/2006/main">
+              <a:graphicData uri="http://schemas.openxmlformats.org/drawingml/2006/picture">
+                <pic:pic xmlns:pic="http://schemas.openxmlformats.org/drawingml/2006/picture">
+                  <pic:nvPicPr>
+                    <pic:cNvPr id="705404134" name="Picture 13" descr="A screenshot of a computer program&#10;&#10;Description automatically generated"/>
+                    <pic:cNvPicPr/>
+                  </pic:nvPicPr>
+                  <pic:blipFill>
+                    <a:blip r:embed="rId15">
+                      <a:extLst>
+                        <a:ext uri="{28A0092B-C50C-407E-A947-70E740481C1C}">
+                          <a14:useLocalDpi xmlns:a14="http://schemas.microsoft.com/office/drawing/2010/main" val="0"/>
+                        </a:ext>
+                      </a:extLst>
+                    </a:blip>
+                    <a:stretch>
+                      <a:fillRect/>
+                    </a:stretch>
+                  </pic:blipFill>
+                  <pic:spPr>
+                    <a:xfrm>
+                      <a:off x="0" y="0"/>
+                      <a:ext cx="5943600" cy="7386955"/>
+                    </a:xfrm>
+                    <a:prstGeom prst="rect">
+                      <a:avLst/>
+                    </a:prstGeom>
+                  </pic:spPr>
+                </pic:pic>
+              </a:graphicData>
+            </a:graphic>
+            <wp14:sizeRelH relativeFrom="page">
+              <wp14:pctWidth>0</wp14:pctWidth>
+            </wp14:sizeRelH>
+            <wp14:sizeRelV relativeFrom="page">
+              <wp14:pctHeight>0</wp14:pctHeight>
+            </wp14:sizeRelV>
+          </wp:anchor>
+        </w:drawing>
+      </w:r>
     </w:p>
     <w:sectPr>
-      <w:headerReference w:type="even" r:id="rId6"/>
-      <w:headerReference w:type="default" r:id="rId7"/>
-      <w:headerReference w:type="first" r:id="rId8"/>
+      <w:headerReference w:type="even" r:id="rId16"/>
+      <w:headerReference w:type="default" r:id="rId17"/>
+      <w:headerReference w:type="first" r:id="rId18"/>
       <w:pgSz w:w="12240" w:h="15840"/>
       <w:pgMar w:top="1440" w:right="1440" w:bottom="1440" w:left="1440" w:header="720" w:footer="720" w:gutter="0"/>
       <w:cols w:space="720"/>

</xml_diff>

<commit_message>
Fix name of school for word doc
</commit_message>
<xml_diff>
--- a/company-manager-screenshots.docx
+++ b/company-manager-screenshots.docx
@@ -99,7 +99,31 @@
         <w:rPr>
           <w:rFonts w:ascii="Times New Roman" w:hAnsi="Times New Roman" w:cs="Times New Roman"/>
         </w:rPr>
-        <w:t>IRA Fulton School of Engineering, Arizona State University</w:t>
+        <w:t>IRA</w:t>
+      </w:r>
+      <w:r>
+        <w:rPr>
+          <w:rFonts w:ascii="Times New Roman" w:hAnsi="Times New Roman" w:cs="Times New Roman"/>
+        </w:rPr>
+        <w:t xml:space="preserve"> A</w:t>
+      </w:r>
+      <w:r>
+        <w:rPr>
+          <w:rFonts w:ascii="Times New Roman" w:hAnsi="Times New Roman" w:cs="Times New Roman"/>
+        </w:rPr>
+        <w:t>.</w:t>
+      </w:r>
+      <w:r>
+        <w:rPr>
+          <w:rFonts w:ascii="Times New Roman" w:hAnsi="Times New Roman" w:cs="Times New Roman"/>
+        </w:rPr>
+        <w:tab/>
+      </w:r>
+      <w:r>
+        <w:rPr>
+          <w:rFonts w:ascii="Times New Roman" w:hAnsi="Times New Roman" w:cs="Times New Roman"/>
+        </w:rPr>
+        <w:t xml:space="preserve"> Fulton School of Engineering, Arizona State University</w:t>
       </w:r>
     </w:p>
     <w:p>

</xml_diff>